<commit_message>
Update 175A071153-Dương Tiến Thắng_Bao cao.docx
06052020
</commit_message>
<xml_diff>
--- a/175A071153-Dương Tiến Thắng_Bao cao.docx
+++ b/175A071153-Dương Tiến Thắng_Bao cao.docx
@@ -2861,8 +2861,8 @@
       <w:pPr>
         <w:pStyle w:val="NormalWeb"/>
         <w:shd w:val="clear" w:color="auto" w:fill="FFFFFF"/>
-        <w:spacing w:before="0" w:beforeAutospacing="0" w:after="150" w:afterAutospacing="0" w:line="320" w:lineRule="atLeast"/>
-        <w:ind w:firstLine="426"/>
+        <w:spacing w:before="0" w:beforeAutospacing="0" w:after="150" w:afterAutospacing="0" w:line="720" w:lineRule="auto"/>
+        <w:ind w:firstLine="425"/>
         <w:jc w:val="both"/>
         <w:rPr>
           <w:rFonts w:asciiTheme="majorHAnsi" w:hAnsiTheme="majorHAnsi" w:cstheme="majorHAnsi"/>
@@ -2874,16 +2874,16 @@
       <w:r>
         <w:rPr>
           <w:rFonts w:asciiTheme="majorHAnsi" w:hAnsiTheme="majorHAnsi" w:cstheme="majorHAnsi"/>
+          <w:noProof/>
           <w:color w:val="000000"/>
           <w:sz w:val="26"/>
           <w:szCs w:val="26"/>
-          <w:lang w:val="vi-VN"/>
         </w:rPr>
         <w:lastRenderedPageBreak/>
         <w:drawing>
-          <wp:inline distT="0" distB="0" distL="0" distR="0" wp14:anchorId="1A5CF34B" wp14:editId="4CE43E02">
-            <wp:extent cx="6119495" cy="5035803"/>
-            <wp:effectExtent l="0" t="0" r="0" b="0"/>
+          <wp:inline distT="0" distB="0" distL="0" distR="0" wp14:anchorId="1A5CF34B" wp14:editId="6B066412">
+            <wp:extent cx="5765130" cy="4744192"/>
+            <wp:effectExtent l="0" t="0" r="7620" b="0"/>
             <wp:docPr id="6" name="Picture 6" descr="apache default page"/>
             <wp:cNvGraphicFramePr>
               <a:graphicFrameLocks xmlns:a="http://schemas.openxmlformats.org/drawingml/2006/main" noChangeAspect="1"/>
@@ -2913,7 +2913,7 @@
                   <pic:spPr bwMode="auto">
                     <a:xfrm>
                       <a:off x="0" y="0"/>
-                      <a:ext cx="6119495" cy="5035803"/>
+                      <a:ext cx="5766184" cy="4745060"/>
                     </a:xfrm>
                     <a:prstGeom prst="rect">
                       <a:avLst/>
@@ -2929,8 +2929,6 @@
           </wp:inline>
         </w:drawing>
       </w:r>
-      <w:bookmarkStart w:id="0" w:name="_GoBack"/>
-      <w:bookmarkEnd w:id="0"/>
     </w:p>
     <w:p>
       <w:pPr>
@@ -3650,6 +3648,15 @@
           <w:szCs w:val="26"/>
         </w:rPr>
         <w:lastRenderedPageBreak/>
+        <w:t>C</w:t>
+      </w:r>
+      <w:r>
+        <w:rPr>
+          <w:rStyle w:val="Strong"/>
+          <w:rFonts w:asciiTheme="majorHAnsi" w:hAnsiTheme="majorHAnsi" w:cstheme="majorHAnsi"/>
+          <w:sz w:val="26"/>
+          <w:szCs w:val="26"/>
+        </w:rPr>
         <w:t>_ Chuyển hướng lỗi</w:t>
       </w:r>
       <w:r>
@@ -4577,6 +4584,484 @@
     <w:p>
       <w:pPr>
         <w:pStyle w:val="ListParagraph"/>
+        <w:shd w:val="clear" w:color="auto" w:fill="FFFFFF"/>
+        <w:spacing w:before="360" w:after="0" w:line="320" w:lineRule="atLeast"/>
+        <w:ind w:left="0" w:firstLine="567"/>
+        <w:rPr>
+          <w:rFonts w:asciiTheme="majorHAnsi" w:eastAsia="Times New Roman" w:hAnsiTheme="majorHAnsi" w:cstheme="majorHAnsi"/>
+          <w:color w:val="1B1B1B"/>
+          <w:spacing w:val="-1"/>
+          <w:sz w:val="26"/>
+          <w:szCs w:val="26"/>
+          <w:lang w:val="en-US"/>
+        </w:rPr>
+      </w:pPr>
+    </w:p>
+    <w:p>
+      <w:pPr>
+        <w:pStyle w:val="ListParagraph"/>
+        <w:numPr>
+          <w:ilvl w:val="0"/>
+          <w:numId w:val="9"/>
+        </w:numPr>
+        <w:rPr>
+          <w:rFonts w:asciiTheme="majorHAnsi" w:eastAsia="Times New Roman" w:hAnsiTheme="majorHAnsi" w:cstheme="majorHAnsi"/>
+          <w:color w:val="1B1B1B"/>
+          <w:spacing w:val="-1"/>
+          <w:sz w:val="26"/>
+          <w:szCs w:val="26"/>
+          <w:lang w:val="en-US"/>
+        </w:rPr>
+      </w:pPr>
+      <w:r>
+        <w:rPr>
+          <w:rFonts w:asciiTheme="majorHAnsi" w:eastAsia="Times New Roman" w:hAnsiTheme="majorHAnsi" w:cstheme="majorHAnsi"/>
+          <w:color w:val="1B1B1B"/>
+          <w:spacing w:val="-1"/>
+          <w:sz w:val="26"/>
+          <w:szCs w:val="26"/>
+          <w:lang w:val="en-US"/>
+        </w:rPr>
+        <w:t xml:space="preserve">Hướng dẫn cài đặt Apache trên </w:t>
+      </w:r>
+      <w:r>
+        <w:rPr>
+          <w:rFonts w:asciiTheme="majorHAnsi" w:eastAsia="Times New Roman" w:hAnsiTheme="majorHAnsi" w:cstheme="majorHAnsi"/>
+          <w:color w:val="1B1B1B"/>
+          <w:spacing w:val="-1"/>
+          <w:sz w:val="26"/>
+          <w:szCs w:val="26"/>
+          <w:lang w:val="en-US"/>
+        </w:rPr>
+        <w:t>Ubuntu</w:t>
+      </w:r>
+    </w:p>
+    <w:p>
+      <w:pPr>
+        <w:pStyle w:val="ListParagraph"/>
+        <w:rPr>
+          <w:rFonts w:asciiTheme="majorHAnsi" w:eastAsia="Times New Roman" w:hAnsiTheme="majorHAnsi" w:cstheme="majorHAnsi"/>
+          <w:color w:val="1B1B1B"/>
+          <w:spacing w:val="-1"/>
+          <w:sz w:val="26"/>
+          <w:szCs w:val="26"/>
+          <w:lang w:val="en-US"/>
+        </w:rPr>
+      </w:pPr>
+      <w:r>
+        <w:rPr>
+          <w:rFonts w:asciiTheme="majorHAnsi" w:eastAsia="Times New Roman" w:hAnsiTheme="majorHAnsi" w:cstheme="majorHAnsi"/>
+          <w:color w:val="1B1B1B"/>
+          <w:spacing w:val="-1"/>
+          <w:sz w:val="26"/>
+          <w:szCs w:val="26"/>
+          <w:lang w:val="en-US"/>
+        </w:rPr>
+        <w:t>-Bước 1</w:t>
+      </w:r>
+      <w:r>
+        <w:rPr>
+          <w:rFonts w:asciiTheme="majorHAnsi" w:eastAsia="Times New Roman" w:hAnsiTheme="majorHAnsi" w:cstheme="majorHAnsi"/>
+          <w:color w:val="1B1B1B"/>
+          <w:spacing w:val="-1"/>
+          <w:sz w:val="26"/>
+          <w:szCs w:val="26"/>
+          <w:lang w:val="en-US"/>
+        </w:rPr>
+        <w:t>:</w:t>
+      </w:r>
+      <w:bookmarkStart w:id="0" w:name="_GoBack"/>
+      <w:bookmarkEnd w:id="0"/>
+      <w:r>
+        <w:rPr>
+          <w:rFonts w:asciiTheme="majorHAnsi" w:eastAsia="Times New Roman" w:hAnsiTheme="majorHAnsi" w:cstheme="majorHAnsi"/>
+          <w:color w:val="1B1B1B"/>
+          <w:spacing w:val="-1"/>
+          <w:sz w:val="26"/>
+          <w:szCs w:val="26"/>
+          <w:lang w:val="en-US"/>
+        </w:rPr>
+        <w:t>c</w:t>
+      </w:r>
+      <w:r>
+        <w:rPr>
+          <w:rFonts w:asciiTheme="majorHAnsi" w:eastAsia="Times New Roman" w:hAnsiTheme="majorHAnsi" w:cstheme="majorHAnsi"/>
+          <w:color w:val="1B1B1B"/>
+          <w:spacing w:val="-1"/>
+          <w:sz w:val="26"/>
+          <w:szCs w:val="26"/>
+          <w:lang w:val="en-US"/>
+        </w:rPr>
+        <w:t>ập nhật và nâng cấp công cụ apt</w:t>
+      </w:r>
+    </w:p>
+    <w:p>
+      <w:pPr>
+        <w:pStyle w:val="ListParagraph"/>
+        <w:ind w:left="426"/>
+        <w:rPr>
+          <w:rFonts w:asciiTheme="majorHAnsi" w:eastAsia="Times New Roman" w:hAnsiTheme="majorHAnsi" w:cstheme="majorHAnsi"/>
+          <w:color w:val="1B1B1B"/>
+          <w:spacing w:val="-1"/>
+          <w:sz w:val="26"/>
+          <w:szCs w:val="26"/>
+          <w:lang w:val="en-US"/>
+        </w:rPr>
+      </w:pPr>
+      <w:r>
+        <w:rPr>
+          <w:noProof/>
+          <w:lang w:val="en-US"/>
+        </w:rPr>
+        <w:drawing>
+          <wp:inline distT="0" distB="0" distL="0" distR="0" wp14:anchorId="26F542EF" wp14:editId="2A159874">
+            <wp:extent cx="4991100" cy="1562100"/>
+            <wp:effectExtent l="0" t="0" r="0" b="0"/>
+            <wp:docPr id="7" name="Picture 7"/>
+            <wp:cNvGraphicFramePr>
+              <a:graphicFrameLocks xmlns:a="http://schemas.openxmlformats.org/drawingml/2006/main" noChangeAspect="1"/>
+            </wp:cNvGraphicFramePr>
+            <a:graphic xmlns:a="http://schemas.openxmlformats.org/drawingml/2006/main">
+              <a:graphicData uri="http://schemas.openxmlformats.org/drawingml/2006/picture">
+                <pic:pic xmlns:pic="http://schemas.openxmlformats.org/drawingml/2006/picture">
+                  <pic:nvPicPr>
+                    <pic:cNvPr id="1" name=""/>
+                    <pic:cNvPicPr/>
+                  </pic:nvPicPr>
+                  <pic:blipFill>
+                    <a:blip r:embed="rId22"/>
+                    <a:stretch>
+                      <a:fillRect/>
+                    </a:stretch>
+                  </pic:blipFill>
+                  <pic:spPr>
+                    <a:xfrm>
+                      <a:off x="0" y="0"/>
+                      <a:ext cx="4991100" cy="1562100"/>
+                    </a:xfrm>
+                    <a:prstGeom prst="rect">
+                      <a:avLst/>
+                    </a:prstGeom>
+                  </pic:spPr>
+                </pic:pic>
+              </a:graphicData>
+            </a:graphic>
+          </wp:inline>
+        </w:drawing>
+      </w:r>
+    </w:p>
+    <w:p>
+      <w:pPr>
+        <w:pStyle w:val="ListParagraph"/>
+        <w:ind w:left="426"/>
+        <w:rPr>
+          <w:rFonts w:asciiTheme="majorHAnsi" w:eastAsia="Times New Roman" w:hAnsiTheme="majorHAnsi" w:cstheme="majorHAnsi"/>
+          <w:color w:val="1B1B1B"/>
+          <w:spacing w:val="-1"/>
+          <w:sz w:val="26"/>
+          <w:szCs w:val="26"/>
+          <w:lang w:val="en-US"/>
+        </w:rPr>
+      </w:pPr>
+    </w:p>
+    <w:p>
+      <w:pPr>
+        <w:pStyle w:val="ListParagraph"/>
+        <w:ind w:left="426"/>
+        <w:rPr>
+          <w:rFonts w:asciiTheme="majorHAnsi" w:eastAsia="Times New Roman" w:hAnsiTheme="majorHAnsi" w:cstheme="majorHAnsi"/>
+          <w:color w:val="1B1B1B"/>
+          <w:spacing w:val="-1"/>
+          <w:sz w:val="26"/>
+          <w:szCs w:val="26"/>
+          <w:lang w:val="en-US"/>
+        </w:rPr>
+      </w:pPr>
+      <w:r>
+        <w:rPr>
+          <w:noProof/>
+          <w:lang w:val="en-US"/>
+        </w:rPr>
+        <w:drawing>
+          <wp:inline distT="0" distB="0" distL="0" distR="0" wp14:anchorId="317A8DF2" wp14:editId="448E48B9">
+            <wp:extent cx="6119495" cy="1450975"/>
+            <wp:effectExtent l="0" t="0" r="0" b="0"/>
+            <wp:docPr id="8" name="Picture 8"/>
+            <wp:cNvGraphicFramePr>
+              <a:graphicFrameLocks xmlns:a="http://schemas.openxmlformats.org/drawingml/2006/main" noChangeAspect="1"/>
+            </wp:cNvGraphicFramePr>
+            <a:graphic xmlns:a="http://schemas.openxmlformats.org/drawingml/2006/main">
+              <a:graphicData uri="http://schemas.openxmlformats.org/drawingml/2006/picture">
+                <pic:pic xmlns:pic="http://schemas.openxmlformats.org/drawingml/2006/picture">
+                  <pic:nvPicPr>
+                    <pic:cNvPr id="1" name=""/>
+                    <pic:cNvPicPr/>
+                  </pic:nvPicPr>
+                  <pic:blipFill>
+                    <a:blip r:embed="rId23"/>
+                    <a:stretch>
+                      <a:fillRect/>
+                    </a:stretch>
+                  </pic:blipFill>
+                  <pic:spPr>
+                    <a:xfrm>
+                      <a:off x="0" y="0"/>
+                      <a:ext cx="6119495" cy="1450975"/>
+                    </a:xfrm>
+                    <a:prstGeom prst="rect">
+                      <a:avLst/>
+                    </a:prstGeom>
+                  </pic:spPr>
+                </pic:pic>
+              </a:graphicData>
+            </a:graphic>
+          </wp:inline>
+        </w:drawing>
+      </w:r>
+    </w:p>
+    <w:p>
+      <w:pPr>
+        <w:pStyle w:val="ListParagraph"/>
+        <w:ind w:left="426"/>
+        <w:rPr>
+          <w:rFonts w:asciiTheme="majorHAnsi" w:eastAsia="Times New Roman" w:hAnsiTheme="majorHAnsi" w:cstheme="majorHAnsi"/>
+          <w:color w:val="1B1B1B"/>
+          <w:spacing w:val="-1"/>
+          <w:sz w:val="26"/>
+          <w:szCs w:val="26"/>
+          <w:lang w:val="en-US"/>
+        </w:rPr>
+      </w:pPr>
+      <w:r>
+        <w:rPr>
+          <w:rFonts w:asciiTheme="majorHAnsi" w:eastAsia="Times New Roman" w:hAnsiTheme="majorHAnsi" w:cstheme="majorHAnsi"/>
+          <w:color w:val="1B1B1B"/>
+          <w:spacing w:val="-1"/>
+          <w:sz w:val="26"/>
+          <w:szCs w:val="26"/>
+          <w:lang w:val="en-US"/>
+        </w:rPr>
+        <w:t>Bước 2: Cài đặt Nginx và chọn Y khi đuọc nhắc</w:t>
+      </w:r>
+    </w:p>
+    <w:p>
+      <w:pPr>
+        <w:pStyle w:val="ListParagraph"/>
+        <w:ind w:left="426"/>
+        <w:rPr>
+          <w:rFonts w:asciiTheme="majorHAnsi" w:eastAsia="Times New Roman" w:hAnsiTheme="majorHAnsi" w:cstheme="majorHAnsi"/>
+          <w:color w:val="1B1B1B"/>
+          <w:spacing w:val="-1"/>
+          <w:sz w:val="26"/>
+          <w:szCs w:val="26"/>
+          <w:lang w:val="en-US"/>
+        </w:rPr>
+      </w:pPr>
+      <w:r>
+        <w:rPr>
+          <w:noProof/>
+          <w:lang w:val="en-US"/>
+        </w:rPr>
+        <w:drawing>
+          <wp:inline distT="0" distB="0" distL="0" distR="0" wp14:anchorId="2CF6CA38" wp14:editId="67A7F013">
+            <wp:extent cx="6119495" cy="2875280"/>
+            <wp:effectExtent l="0" t="0" r="0" b="1270"/>
+            <wp:docPr id="9" name="Picture 9"/>
+            <wp:cNvGraphicFramePr>
+              <a:graphicFrameLocks xmlns:a="http://schemas.openxmlformats.org/drawingml/2006/main" noChangeAspect="1"/>
+            </wp:cNvGraphicFramePr>
+            <a:graphic xmlns:a="http://schemas.openxmlformats.org/drawingml/2006/main">
+              <a:graphicData uri="http://schemas.openxmlformats.org/drawingml/2006/picture">
+                <pic:pic xmlns:pic="http://schemas.openxmlformats.org/drawingml/2006/picture">
+                  <pic:nvPicPr>
+                    <pic:cNvPr id="1" name=""/>
+                    <pic:cNvPicPr/>
+                  </pic:nvPicPr>
+                  <pic:blipFill>
+                    <a:blip r:embed="rId24"/>
+                    <a:stretch>
+                      <a:fillRect/>
+                    </a:stretch>
+                  </pic:blipFill>
+                  <pic:spPr>
+                    <a:xfrm>
+                      <a:off x="0" y="0"/>
+                      <a:ext cx="6119495" cy="2875280"/>
+                    </a:xfrm>
+                    <a:prstGeom prst="rect">
+                      <a:avLst/>
+                    </a:prstGeom>
+                  </pic:spPr>
+                </pic:pic>
+              </a:graphicData>
+            </a:graphic>
+          </wp:inline>
+        </w:drawing>
+      </w:r>
+    </w:p>
+    <w:p>
+      <w:pPr>
+        <w:pStyle w:val="ListParagraph"/>
+        <w:ind w:left="426"/>
+        <w:rPr>
+          <w:rFonts w:asciiTheme="majorHAnsi" w:eastAsia="Times New Roman" w:hAnsiTheme="majorHAnsi" w:cstheme="majorHAnsi"/>
+          <w:color w:val="1B1B1B"/>
+          <w:spacing w:val="-1"/>
+          <w:sz w:val="26"/>
+          <w:szCs w:val="26"/>
+          <w:lang w:val="en-US"/>
+        </w:rPr>
+      </w:pPr>
+      <w:r>
+        <w:rPr>
+          <w:rFonts w:asciiTheme="majorHAnsi" w:eastAsia="Times New Roman" w:hAnsiTheme="majorHAnsi" w:cstheme="majorHAnsi"/>
+          <w:color w:val="1B1B1B"/>
+          <w:spacing w:val="-1"/>
+          <w:sz w:val="26"/>
+          <w:szCs w:val="26"/>
+          <w:lang w:val="en-US"/>
+        </w:rPr>
+        <w:t>Bước 3: Bắt đầu khởi đông Nginx</w:t>
+      </w:r>
+    </w:p>
+    <w:p>
+      <w:pPr>
+        <w:pStyle w:val="ListParagraph"/>
+        <w:ind w:left="426"/>
+        <w:rPr>
+          <w:rFonts w:asciiTheme="majorHAnsi" w:eastAsia="Times New Roman" w:hAnsiTheme="majorHAnsi" w:cstheme="majorHAnsi"/>
+          <w:color w:val="1B1B1B"/>
+          <w:spacing w:val="-1"/>
+          <w:sz w:val="26"/>
+          <w:szCs w:val="26"/>
+          <w:lang w:val="en-US"/>
+        </w:rPr>
+      </w:pPr>
+      <w:r>
+        <w:rPr>
+          <w:noProof/>
+          <w:lang w:val="en-US"/>
+        </w:rPr>
+        <w:drawing>
+          <wp:inline distT="0" distB="0" distL="0" distR="0" wp14:anchorId="0283C64D" wp14:editId="145B272E">
+            <wp:extent cx="3781425" cy="428625"/>
+            <wp:effectExtent l="0" t="0" r="9525" b="9525"/>
+            <wp:docPr id="10" name="Picture 10"/>
+            <wp:cNvGraphicFramePr>
+              <a:graphicFrameLocks xmlns:a="http://schemas.openxmlformats.org/drawingml/2006/main" noChangeAspect="1"/>
+            </wp:cNvGraphicFramePr>
+            <a:graphic xmlns:a="http://schemas.openxmlformats.org/drawingml/2006/main">
+              <a:graphicData uri="http://schemas.openxmlformats.org/drawingml/2006/picture">
+                <pic:pic xmlns:pic="http://schemas.openxmlformats.org/drawingml/2006/picture">
+                  <pic:nvPicPr>
+                    <pic:cNvPr id="1" name=""/>
+                    <pic:cNvPicPr/>
+                  </pic:nvPicPr>
+                  <pic:blipFill>
+                    <a:blip r:embed="rId25"/>
+                    <a:stretch>
+                      <a:fillRect/>
+                    </a:stretch>
+                  </pic:blipFill>
+                  <pic:spPr>
+                    <a:xfrm>
+                      <a:off x="0" y="0"/>
+                      <a:ext cx="3781425" cy="428625"/>
+                    </a:xfrm>
+                    <a:prstGeom prst="rect">
+                      <a:avLst/>
+                    </a:prstGeom>
+                  </pic:spPr>
+                </pic:pic>
+              </a:graphicData>
+            </a:graphic>
+          </wp:inline>
+        </w:drawing>
+      </w:r>
+    </w:p>
+    <w:p>
+      <w:pPr>
+        <w:pStyle w:val="ListParagraph"/>
+        <w:ind w:left="426"/>
+        <w:rPr>
+          <w:rFonts w:asciiTheme="majorHAnsi" w:eastAsia="Times New Roman" w:hAnsiTheme="majorHAnsi" w:cstheme="majorHAnsi"/>
+          <w:color w:val="1B1B1B"/>
+          <w:spacing w:val="-1"/>
+          <w:sz w:val="26"/>
+          <w:szCs w:val="26"/>
+          <w:lang w:val="en-US"/>
+        </w:rPr>
+      </w:pPr>
+      <w:r>
+        <w:rPr>
+          <w:rFonts w:asciiTheme="majorHAnsi" w:eastAsia="Times New Roman" w:hAnsiTheme="majorHAnsi" w:cstheme="majorHAnsi"/>
+          <w:color w:val="1B1B1B"/>
+          <w:spacing w:val="-1"/>
+          <w:sz w:val="26"/>
+          <w:szCs w:val="26"/>
+          <w:lang w:val="en-US"/>
+        </w:rPr>
+        <w:t>Bước 4: Cho phép kích hoạt Nginx</w:t>
+      </w:r>
+    </w:p>
+    <w:p>
+      <w:pPr>
+        <w:pStyle w:val="ListParagraph"/>
+        <w:ind w:left="426"/>
+        <w:rPr>
+          <w:rFonts w:asciiTheme="majorHAnsi" w:eastAsia="Times New Roman" w:hAnsiTheme="majorHAnsi" w:cstheme="majorHAnsi"/>
+          <w:color w:val="1B1B1B"/>
+          <w:spacing w:val="-1"/>
+          <w:sz w:val="26"/>
+          <w:szCs w:val="26"/>
+          <w:lang w:val="en-US"/>
+        </w:rPr>
+      </w:pPr>
+      <w:r>
+        <w:rPr>
+          <w:noProof/>
+          <w:lang w:val="en-US"/>
+        </w:rPr>
+        <w:drawing>
+          <wp:inline distT="0" distB="0" distL="0" distR="0" wp14:anchorId="74D8F3B1" wp14:editId="24065D08">
+            <wp:extent cx="6119495" cy="662305"/>
+            <wp:effectExtent l="0" t="0" r="0" b="4445"/>
+            <wp:docPr id="11" name="Picture 11"/>
+            <wp:cNvGraphicFramePr>
+              <a:graphicFrameLocks xmlns:a="http://schemas.openxmlformats.org/drawingml/2006/main" noChangeAspect="1"/>
+            </wp:cNvGraphicFramePr>
+            <a:graphic xmlns:a="http://schemas.openxmlformats.org/drawingml/2006/main">
+              <a:graphicData uri="http://schemas.openxmlformats.org/drawingml/2006/picture">
+                <pic:pic xmlns:pic="http://schemas.openxmlformats.org/drawingml/2006/picture">
+                  <pic:nvPicPr>
+                    <pic:cNvPr id="1" name=""/>
+                    <pic:cNvPicPr/>
+                  </pic:nvPicPr>
+                  <pic:blipFill>
+                    <a:blip r:embed="rId26"/>
+                    <a:stretch>
+                      <a:fillRect/>
+                    </a:stretch>
+                  </pic:blipFill>
+                  <pic:spPr>
+                    <a:xfrm>
+                      <a:off x="0" y="0"/>
+                      <a:ext cx="6119495" cy="662305"/>
+                    </a:xfrm>
+                    <a:prstGeom prst="rect">
+                      <a:avLst/>
+                    </a:prstGeom>
+                  </pic:spPr>
+                </pic:pic>
+              </a:graphicData>
+            </a:graphic>
+          </wp:inline>
+        </w:drawing>
+      </w:r>
+    </w:p>
+    <w:p>
+      <w:pPr>
+        <w:pStyle w:val="ListParagraph"/>
         <w:numPr>
           <w:ilvl w:val="1"/>
           <w:numId w:val="8"/>
@@ -4672,6 +5157,7 @@
           <w:szCs w:val="26"/>
           <w:shd w:val="clear" w:color="auto" w:fill="FFFFFF"/>
         </w:rPr>
+        <w:lastRenderedPageBreak/>
         <w:t>Joomla!</w:t>
       </w:r>
       <w:r>
@@ -4694,7 +5180,7 @@
         </w:rPr>
         <w:t>là một </w:t>
       </w:r>
-      <w:hyperlink r:id="rId22" w:tooltip="Hệ quản trị nội dung" w:history="1">
+      <w:hyperlink r:id="rId27" w:tooltip="Hệ quản trị nội dung" w:history="1">
         <w:r>
           <w:rPr>
             <w:rStyle w:val="Hyperlink"/>
@@ -4729,7 +5215,7 @@
         </w:rPr>
         <w:t xml:space="preserve">mã </w:t>
       </w:r>
-      <w:hyperlink r:id="rId23" w:tooltip="Phần mềm nguồn mở" w:history="1">
+      <w:hyperlink r:id="rId28" w:tooltip="Phần mềm nguồn mở" w:history="1">
         <w:r>
           <w:rPr>
             <w:rStyle w:val="Hyperlink"/>
@@ -4753,7 +5239,7 @@
         </w:rPr>
         <w:t>, được cung cấp miễn phí theo giấy phép GNU. Joomla được phát triển từ </w:t>
       </w:r>
-      <w:hyperlink r:id="rId24" w:tooltip="Mambo (CMS)" w:history="1">
+      <w:hyperlink r:id="rId29" w:tooltip="Mambo (CMS)" w:history="1">
         <w:r>
           <w:rPr>
             <w:rStyle w:val="Hyperlink"/>
@@ -4777,7 +5263,7 @@
         </w:rPr>
         <w:t>, được viết bằng ngôn ngữ </w:t>
       </w:r>
-      <w:hyperlink r:id="rId25" w:tooltip="PHP" w:history="1">
+      <w:hyperlink r:id="rId30" w:tooltip="PHP" w:history="1">
         <w:r>
           <w:rPr>
             <w:rStyle w:val="Hyperlink"/>
@@ -4801,7 +5287,7 @@
         </w:rPr>
         <w:t> và kết nối tới </w:t>
       </w:r>
-      <w:hyperlink r:id="rId26" w:tooltip="Cơ sở dữ liệu" w:history="1">
+      <w:hyperlink r:id="rId31" w:tooltip="Cơ sở dữ liệu" w:history="1">
         <w:r>
           <w:rPr>
             <w:rStyle w:val="Hyperlink"/>
@@ -4825,7 +5311,7 @@
         </w:rPr>
         <w:t> </w:t>
       </w:r>
-      <w:hyperlink r:id="rId27" w:tooltip="MySQL" w:history="1">
+      <w:hyperlink r:id="rId32" w:tooltip="MySQL" w:history="1">
         <w:r>
           <w:rPr>
             <w:rStyle w:val="Hyperlink"/>
@@ -4849,7 +5335,7 @@
         </w:rPr>
         <w:t>, cho phép người sử dụng có thể dễ dàng xuất bản các nội dung của họ lên </w:t>
       </w:r>
-      <w:hyperlink r:id="rId28" w:tooltip="Internet" w:history="1">
+      <w:hyperlink r:id="rId33" w:tooltip="Internet" w:history="1">
         <w:r>
           <w:rPr>
             <w:rStyle w:val="Hyperlink"/>
@@ -4873,7 +5359,7 @@
         </w:rPr>
         <w:t> hoặc </w:t>
       </w:r>
-      <w:hyperlink r:id="rId29" w:tooltip="Intranet" w:history="1">
+      <w:hyperlink r:id="rId34" w:tooltip="Intranet" w:history="1">
         <w:r>
           <w:rPr>
             <w:rStyle w:val="Hyperlink"/>
@@ -4957,7 +5443,7 @@
         </w:rPr>
         <w:t>Joomla! có các đặc tính cơ bản là: </w:t>
       </w:r>
-      <w:hyperlink r:id="rId30" w:tooltip="Bộ đệm trang (trang chưa được viết)" w:history="1">
+      <w:hyperlink r:id="rId35" w:tooltip="Bộ đệm trang (trang chưa được viết)" w:history="1">
         <w:r>
           <w:rPr>
             <w:rStyle w:val="Hyperlink"/>
@@ -5000,7 +5486,7 @@
         </w:rPr>
         <w:t>) để tăng tốc độ hiển thị, </w:t>
       </w:r>
-      <w:hyperlink r:id="rId31" w:tooltip="Lập chỉ mục (trang chưa được viết)" w:history="1">
+      <w:hyperlink r:id="rId36" w:tooltip="Lập chỉ mục (trang chưa được viết)" w:history="1">
         <w:r>
           <w:rPr>
             <w:rStyle w:val="Hyperlink"/>
@@ -5023,7 +5509,7 @@
         </w:rPr>
         <w:t>, </w:t>
       </w:r>
-      <w:hyperlink r:id="rId32" w:tooltip="RSS (định dạng tập tin)" w:history="1">
+      <w:hyperlink r:id="rId37" w:tooltip="RSS (định dạng tập tin)" w:history="1">
         <w:r>
           <w:rPr>
             <w:rStyle w:val="Hyperlink"/>
@@ -5066,7 +5552,7 @@
         </w:rPr>
         <w:t>), trang dùng để in, bản tin nhanh, </w:t>
       </w:r>
-      <w:hyperlink r:id="rId33" w:tooltip="Blog" w:history="1">
+      <w:hyperlink r:id="rId38" w:tooltip="Blog" w:history="1">
         <w:r>
           <w:rPr>
             <w:rStyle w:val="Hyperlink"/>
@@ -5089,7 +5575,7 @@
         </w:rPr>
         <w:t>, </w:t>
       </w:r>
-      <w:hyperlink r:id="rId34" w:tooltip="Diễn đàn (định hướng)" w:history="1">
+      <w:hyperlink r:id="rId39" w:tooltip="Diễn đàn (định hướng)" w:history="1">
         <w:r>
           <w:rPr>
             <w:rStyle w:val="Hyperlink"/>
@@ -5112,7 +5598,7 @@
         </w:rPr>
         <w:t>, </w:t>
       </w:r>
-      <w:hyperlink r:id="rId35" w:tooltip="Bình chọn (trang chưa được viết)" w:history="1">
+      <w:hyperlink r:id="rId40" w:tooltip="Bình chọn (trang chưa được viết)" w:history="1">
         <w:r>
           <w:rPr>
             <w:rStyle w:val="Hyperlink"/>
@@ -5135,7 +5621,7 @@
         </w:rPr>
         <w:t>, lịch biểu, tìm kiếm trong site và </w:t>
       </w:r>
-      <w:hyperlink r:id="rId36" w:tooltip="Hỗ trợ đa ngôn ngữ (trang chưa được viết)" w:history="1">
+      <w:hyperlink r:id="rId41" w:tooltip="Hỗ trợ đa ngôn ngữ (trang chưa được viết)" w:history="1">
         <w:r>
           <w:rPr>
             <w:rStyle w:val="Hyperlink"/>
@@ -5874,7 +6360,7 @@
   <w:abstractNum w:abstractNumId="6" w15:restartNumberingAfterBreak="0">
     <w:nsid w:val="2F6C7C40"/>
     <w:multiLevelType w:val="hybridMultilevel"/>
-    <w:tmpl w:val="063C94EC"/>
+    <w:tmpl w:val="2280E4A8"/>
     <w:lvl w:ilvl="0" w:tplc="04090001">
       <w:start w:val="1"/>
       <w:numFmt w:val="bullet"/>
@@ -7374,6 +7860,7 @@
   <w:style w:type="character" w:default="1" w:styleId="DefaultParagraphFont">
     <w:name w:val="Default Paragraph Font"/>
     <w:uiPriority w:val="1"/>
+    <w:semiHidden/>
     <w:unhideWhenUsed/>
   </w:style>
   <w:style w:type="table" w:default="1" w:styleId="TableNormal">
@@ -8023,7 +8510,7 @@
 </file>
 
 <file path=customXml/itemProps1.xml><?xml version="1.0" encoding="utf-8"?>
-<ds:datastoreItem xmlns:ds="http://schemas.openxmlformats.org/officeDocument/2006/customXml" ds:itemID="{3A301DED-C72A-468C-A989-6E0037005F77}">
+<ds:datastoreItem xmlns:ds="http://schemas.openxmlformats.org/officeDocument/2006/customXml" ds:itemID="{9130D354-09F4-47D2-B269-F329B387EFB2}">
   <ds:schemaRefs>
     <ds:schemaRef ds:uri="http://schemas.openxmlformats.org/officeDocument/2006/bibliography"/>
   </ds:schemaRefs>

</xml_diff>